<commit_message>
added years to "other section" on CV
</commit_message>
<xml_diff>
--- a/_misc/CV.docx
+++ b/_misc/CV.docx
@@ -11,6 +11,8 @@
           <w:sz w:val="72"/>
         </w:rPr>
       </w:pPr>
+      <w:bookmarkStart w:id="0" w:name="_GoBack"/>
+      <w:bookmarkEnd w:id="0"/>
       <w:r>
         <w:rPr>
           <w:rFonts w:ascii="VT323" w:hAnsi="VT323"/>
@@ -537,8 +539,6 @@
               </w:rPr>
               <w:t>An educational/informative game about surgical procedures.</w:t>
             </w:r>
-            <w:bookmarkStart w:id="0" w:name="_GoBack"/>
-            <w:bookmarkEnd w:id="0"/>
           </w:p>
           <w:p>
             <w:pPr>
@@ -1804,6 +1804,24 @@
               </w:rPr>
               <w:t>Microsoft Visual Studio</w:t>
             </w:r>
+            <w:r>
+              <w:rPr>
+                <w:rFonts w:ascii="Roboto" w:hAnsi="Roboto"/>
+                <w:b/>
+                <w:sz w:val="20"/>
+                <w:szCs w:val="20"/>
+              </w:rPr>
+              <w:tab/>
+            </w:r>
+            <w:r>
+              <w:rPr>
+                <w:rFonts w:ascii="Roboto" w:hAnsi="Roboto"/>
+                <w:color w:val="808080" w:themeColor="background1" w:themeShade="80"/>
+                <w:sz w:val="18"/>
+                <w:szCs w:val="20"/>
+              </w:rPr>
+              <w:t>3+ years</w:t>
+            </w:r>
           </w:p>
           <w:p>
             <w:pPr>
@@ -1845,6 +1863,33 @@
               <w:t>Premake</w:t>
             </w:r>
             <w:proofErr w:type="spellEnd"/>
+            <w:r>
+              <w:rPr>
+                <w:rFonts w:ascii="Roboto" w:hAnsi="Roboto"/>
+                <w:b/>
+                <w:sz w:val="20"/>
+                <w:szCs w:val="20"/>
+              </w:rPr>
+              <w:tab/>
+            </w:r>
+            <w:r>
+              <w:rPr>
+                <w:rFonts w:ascii="Roboto" w:hAnsi="Roboto"/>
+                <w:color w:val="808080" w:themeColor="background1" w:themeShade="80"/>
+                <w:sz w:val="18"/>
+                <w:szCs w:val="20"/>
+              </w:rPr>
+              <w:t>1</w:t>
+            </w:r>
+            <w:r>
+              <w:rPr>
+                <w:rFonts w:ascii="Roboto" w:hAnsi="Roboto"/>
+                <w:color w:val="808080" w:themeColor="background1" w:themeShade="80"/>
+                <w:sz w:val="18"/>
+                <w:szCs w:val="20"/>
+              </w:rPr>
+              <w:t>+ years</w:t>
+            </w:r>
           </w:p>
         </w:tc>
         <w:tc>
@@ -1867,26 +1912,80 @@
                 <w:sz w:val="20"/>
                 <w:szCs w:val="20"/>
               </w:rPr>
+              <w:t>Subversion</w:t>
+            </w:r>
+            <w:r>
+              <w:rPr>
+                <w:rFonts w:ascii="Roboto" w:hAnsi="Roboto"/>
+                <w:b/>
+                <w:sz w:val="20"/>
+                <w:szCs w:val="20"/>
+              </w:rPr>
+              <w:tab/>
+            </w:r>
+            <w:r>
+              <w:rPr>
+                <w:rFonts w:ascii="Roboto" w:hAnsi="Roboto"/>
+                <w:color w:val="808080" w:themeColor="background1" w:themeShade="80"/>
+                <w:sz w:val="18"/>
+                <w:szCs w:val="20"/>
+              </w:rPr>
+              <w:t>3+ years</w:t>
+            </w:r>
+          </w:p>
+          <w:p>
+            <w:pPr>
+              <w:rPr>
+                <w:rFonts w:ascii="Roboto" w:hAnsi="Roboto"/>
+                <w:b/>
+                <w:sz w:val="20"/>
+                <w:szCs w:val="20"/>
+              </w:rPr>
+            </w:pPr>
+            <w:r>
+              <w:rPr>
+                <w:rFonts w:ascii="Roboto" w:hAnsi="Roboto"/>
+                <w:b/>
+                <w:sz w:val="20"/>
+                <w:szCs w:val="20"/>
+              </w:rPr>
               <w:t>Git</w:t>
             </w:r>
-          </w:p>
-          <w:p>
-            <w:pPr>
-              <w:rPr>
-                <w:rFonts w:ascii="Roboto" w:hAnsi="Roboto"/>
-                <w:b/>
-                <w:sz w:val="20"/>
-                <w:szCs w:val="20"/>
-              </w:rPr>
-            </w:pPr>
-            <w:r>
-              <w:rPr>
-                <w:rFonts w:ascii="Roboto" w:hAnsi="Roboto"/>
-                <w:b/>
-                <w:sz w:val="20"/>
-                <w:szCs w:val="20"/>
-              </w:rPr>
-              <w:t>Subversion</w:t>
+            <w:r>
+              <w:rPr>
+                <w:rFonts w:ascii="Roboto" w:hAnsi="Roboto"/>
+                <w:b/>
+                <w:sz w:val="20"/>
+                <w:szCs w:val="20"/>
+              </w:rPr>
+              <w:tab/>
+            </w:r>
+            <w:r>
+              <w:rPr>
+                <w:rFonts w:ascii="Roboto" w:hAnsi="Roboto"/>
+                <w:b/>
+                <w:sz w:val="20"/>
+                <w:szCs w:val="20"/>
+              </w:rPr>
+              <w:tab/>
+            </w:r>
+            <w:r>
+              <w:rPr>
+                <w:rFonts w:ascii="Roboto" w:hAnsi="Roboto"/>
+                <w:color w:val="808080" w:themeColor="background1" w:themeShade="80"/>
+                <w:sz w:val="18"/>
+                <w:szCs w:val="20"/>
+              </w:rPr>
+              <w:t>2</w:t>
+            </w:r>
+            <w:r>
+              <w:rPr>
+                <w:rFonts w:ascii="Roboto" w:hAnsi="Roboto"/>
+                <w:color w:val="808080" w:themeColor="background1" w:themeShade="80"/>
+                <w:sz w:val="18"/>
+                <w:szCs w:val="20"/>
+              </w:rPr>
+              <w:t>+ years</w:t>
             </w:r>
           </w:p>
         </w:tc>

</xml_diff>